<commit_message>
check up on alla's testing results
</commit_message>
<xml_diff>
--- a/TestFiles/SchedulingAlgorithmTestScenarios/Large Scenarios/No Errors/Scenario2/Testing Results Overview.docx
+++ b/TestFiles/SchedulingAlgorithmTestScenarios/Large Scenarios/No Errors/Scenario2/Testing Results Overview.docx
@@ -235,6 +235,85 @@
     <w:p>
       <w:pPr>
         <w:pStyle w:val="ListParagraph"/>
+        <w:numPr>
+          <w:ilvl w:val="1"/>
+          <w:numId w:val="1"/>
+        </w:numPr>
+        <w:spacing w:line="360" w:lineRule="auto"/>
+        <w:rPr>
+          <w:rFonts w:ascii="Times New Roman" w:hAnsi="Times New Roman" w:cs="Times New Roman"/>
+        </w:rPr>
+      </w:pPr>
+      <w:r>
+        <w:rPr>
+          <w:rFonts w:ascii="Times New Roman" w:hAnsi="Times New Roman" w:cs="Times New Roman"/>
+        </w:rPr>
+        <w:t>(Cleared by Michael Debs and Jared Cox, 4/24/2013 3:01pm)</w:t>
+      </w:r>
+    </w:p>
+    <w:p>
+      <w:pPr>
+        <w:pStyle w:val="ListParagraph"/>
+        <w:numPr>
+          <w:ilvl w:val="2"/>
+          <w:numId w:val="1"/>
+        </w:numPr>
+        <w:spacing w:line="360" w:lineRule="auto"/>
+        <w:rPr>
+          <w:rFonts w:ascii="Times New Roman" w:hAnsi="Times New Roman" w:cs="Times New Roman"/>
+        </w:rPr>
+      </w:pPr>
+      <w:proofErr w:type="spellStart"/>
+      <w:r>
+        <w:rPr>
+          <w:rFonts w:ascii="Times New Roman" w:hAnsi="Times New Roman" w:cs="Times New Roman"/>
+        </w:rPr>
+        <w:t>Patneal</w:t>
+      </w:r>
+      <w:proofErr w:type="spellEnd"/>
+      <w:r>
+        <w:rPr>
+          <w:rFonts w:ascii="Times New Roman" w:hAnsi="Times New Roman" w:cs="Times New Roman"/>
+        </w:rPr>
+        <w:t xml:space="preserve"> didn’t get the particular course because he chose a night section and the particular course does not have a night section.  Same for </w:t>
+      </w:r>
+      <w:proofErr w:type="spellStart"/>
+      <w:r>
+        <w:rPr>
+          <w:rFonts w:ascii="Times New Roman" w:hAnsi="Times New Roman" w:cs="Times New Roman"/>
+        </w:rPr>
+        <w:t>woodford</w:t>
+      </w:r>
+      <w:proofErr w:type="spellEnd"/>
+      <w:r>
+        <w:rPr>
+          <w:rFonts w:ascii="Times New Roman" w:hAnsi="Times New Roman" w:cs="Times New Roman"/>
+        </w:rPr>
+        <w:t>.</w:t>
+      </w:r>
+    </w:p>
+    <w:p>
+      <w:pPr>
+        <w:pStyle w:val="ListParagraph"/>
+        <w:numPr>
+          <w:ilvl w:val="2"/>
+          <w:numId w:val="1"/>
+        </w:numPr>
+        <w:spacing w:line="360" w:lineRule="auto"/>
+        <w:rPr>
+          <w:rFonts w:ascii="Times New Roman" w:hAnsi="Times New Roman" w:cs="Times New Roman"/>
+        </w:rPr>
+      </w:pPr>
+      <w:r>
+        <w:rPr>
+          <w:rFonts w:ascii="Times New Roman" w:hAnsi="Times New Roman" w:cs="Times New Roman"/>
+        </w:rPr>
+        <w:t>Woodford additionally did not get a second course he chose, even though he was the only one to select to teach the course.  This is because he chose an early class time but only a night section is available.</w:t>
+      </w:r>
+    </w:p>
+    <w:p>
+      <w:pPr>
+        <w:pStyle w:val="ListParagraph"/>
         <w:spacing w:line="360" w:lineRule="auto"/>
         <w:rPr>
           <w:rFonts w:ascii="Times New Roman" w:hAnsi="Times New Roman" w:cs="Times New Roman"/>
@@ -293,6 +372,31 @@
       <w:pPr>
         <w:pStyle w:val="ListParagraph"/>
         <w:numPr>
+          <w:ilvl w:val="1"/>
+          <w:numId w:val="2"/>
+        </w:numPr>
+        <w:spacing w:line="360" w:lineRule="auto"/>
+        <w:rPr>
+          <w:rFonts w:ascii="Times New Roman" w:hAnsi="Times New Roman" w:cs="Times New Roman"/>
+          <w:sz w:val="24"/>
+          <w:szCs w:val="24"/>
+        </w:rPr>
+      </w:pPr>
+      <w:r>
+        <w:rPr>
+          <w:rFonts w:ascii="Times New Roman" w:hAnsi="Times New Roman" w:cs="Times New Roman"/>
+          <w:sz w:val="24"/>
+          <w:szCs w:val="24"/>
+        </w:rPr>
+        <w:t>(In progress)</w:t>
+      </w:r>
+      <w:bookmarkStart w:id="0" w:name="_GoBack"/>
+      <w:bookmarkEnd w:id="0"/>
+    </w:p>
+    <w:p>
+      <w:pPr>
+        <w:pStyle w:val="ListParagraph"/>
+        <w:numPr>
           <w:ilvl w:val="0"/>
           <w:numId w:val="2"/>
         </w:numPr>
@@ -327,6 +431,42 @@
       <w:pPr>
         <w:pStyle w:val="ListParagraph"/>
         <w:numPr>
+          <w:ilvl w:val="1"/>
+          <w:numId w:val="2"/>
+        </w:numPr>
+        <w:spacing w:line="360" w:lineRule="auto"/>
+      </w:pPr>
+      <w:r>
+        <w:rPr>
+          <w:rFonts w:ascii="Times New Roman" w:hAnsi="Times New Roman" w:cs="Times New Roman"/>
+          <w:sz w:val="24"/>
+          <w:szCs w:val="24"/>
+        </w:rPr>
+        <w:t>(Cleared by Michael Debs on 4/24/2013 at 3:07 pm)</w:t>
+      </w:r>
+    </w:p>
+    <w:p>
+      <w:pPr>
+        <w:pStyle w:val="ListParagraph"/>
+        <w:numPr>
+          <w:ilvl w:val="2"/>
+          <w:numId w:val="2"/>
+        </w:numPr>
+        <w:spacing w:line="360" w:lineRule="auto"/>
+      </w:pPr>
+      <w:r>
+        <w:rPr>
+          <w:rFonts w:ascii="Times New Roman" w:hAnsi="Times New Roman" w:cs="Times New Roman"/>
+          <w:sz w:val="24"/>
+          <w:szCs w:val="24"/>
+        </w:rPr>
+        <w:t>Removes simply won’t go to a debug page. they will redirect back to the remove page</w:t>
+      </w:r>
+    </w:p>
+    <w:p>
+      <w:pPr>
+        <w:pStyle w:val="ListParagraph"/>
+        <w:numPr>
           <w:ilvl w:val="0"/>
           <w:numId w:val="2"/>
         </w:numPr>
@@ -364,18 +504,15 @@
           <w:sz w:val="24"/>
           <w:szCs w:val="24"/>
         </w:rPr>
-        <w:t>the schedule o</w:t>
-      </w:r>
-      <w:bookmarkStart w:id="0" w:name="_GoBack"/>
-      <w:bookmarkEnd w:id="0"/>
-      <w:r>
-        <w:rPr>
-          <w:rFonts w:ascii="Times New Roman" w:hAnsi="Times New Roman" w:cs="Times New Roman"/>
-          <w:sz w:val="24"/>
-          <w:szCs w:val="24"/>
-        </w:rPr>
-        <w:t xml:space="preserve">utput is missing the semester name on the top. </w:t>
-      </w:r>
+        <w:t xml:space="preserve">the schedule output is missing the semester name on the top. </w:t>
+      </w:r>
+    </w:p>
+    <w:p>
+      <w:pPr>
+        <w:pStyle w:val="ListParagraph"/>
+        <w:spacing w:line="360" w:lineRule="auto"/>
+        <w:ind w:left="1440"/>
+      </w:pPr>
     </w:p>
     <w:sectPr>
       <w:pgSz w:w="12240" w:h="15840"/>
@@ -405,7 +542,7 @@
         <w:rFonts w:ascii="Symbol" w:hAnsi="Symbol" w:hint="default"/>
       </w:rPr>
     </w:lvl>
-    <w:lvl w:ilvl="1" w:tplc="04090003" w:tentative="1">
+    <w:lvl w:ilvl="1" w:tplc="04090003">
       <w:start w:val="1"/>
       <w:numFmt w:val="bullet"/>
       <w:lvlText w:val="o"/>
@@ -417,7 +554,7 @@
         <w:rFonts w:ascii="Courier New" w:hAnsi="Courier New" w:cs="Courier New" w:hint="default"/>
       </w:rPr>
     </w:lvl>
-    <w:lvl w:ilvl="2" w:tplc="04090005" w:tentative="1">
+    <w:lvl w:ilvl="2" w:tplc="04090005">
       <w:start w:val="1"/>
       <w:numFmt w:val="bullet"/>
       <w:lvlText w:val=""/>
@@ -524,7 +661,7 @@
         <w:ind w:left="1440" w:hanging="360"/>
       </w:pPr>
     </w:lvl>
-    <w:lvl w:ilvl="2" w:tplc="0409001B" w:tentative="1">
+    <w:lvl w:ilvl="2" w:tplc="0409001B">
       <w:start w:val="1"/>
       <w:numFmt w:val="lowerRoman"/>
       <w:lvlText w:val="%3."/>

</xml_diff>